<commit_message>
Matrikelnummern zu Deckblatt hinzugefügt
</commit_message>
<xml_diff>
--- a/Abgabe/ignore/Projektbericht Word.docx
+++ b/Abgabe/ignore/Projektbericht Word.docx
@@ -74,7 +74,6 @@
           <w:szCs w:val="28"/>
         </w:rPr>
       </w:pPr>
-      <w:proofErr w:type="spellStart"/>
       <w:r>
         <w:rPr>
           <w:b/>
@@ -82,9 +81,8 @@
           <w:sz w:val="28"/>
           <w:szCs w:val="28"/>
         </w:rPr>
-        <w:t>Juriaan</w:t>
-      </w:r>
-      <w:proofErr w:type="spellEnd"/>
+        <w:t>Juriaan Muijsson</w:t>
+      </w:r>
       <w:r>
         <w:rPr>
           <w:b/>
@@ -92,30 +90,28 @@
           <w:sz w:val="28"/>
           <w:szCs w:val="28"/>
         </w:rPr>
-        <w:t xml:space="preserve"> </w:t>
-      </w:r>
-      <w:proofErr w:type="spellStart"/>
-      <w:r>
+        <w:t>; 427126</w:t>
+      </w:r>
+    </w:p>
+    <w:p>
+      <w:pPr>
+        <w:jc w:val="center"/>
         <w:rPr>
           <w:b/>
           <w:bCs/>
           <w:sz w:val="28"/>
           <w:szCs w:val="28"/>
         </w:rPr>
-        <w:t>Muijsson</w:t>
-      </w:r>
-      <w:proofErr w:type="spellEnd"/>
-    </w:p>
-    <w:p>
-      <w:pPr>
-        <w:jc w:val="center"/>
+      </w:pPr>
+      <w:r>
         <w:rPr>
           <w:b/>
           <w:bCs/>
           <w:sz w:val="28"/>
           <w:szCs w:val="28"/>
         </w:rPr>
-      </w:pPr>
+        <w:t>Friedo Schmitt</w:t>
+      </w:r>
       <w:r>
         <w:rPr>
           <w:b/>
@@ -123,7 +119,7 @@
           <w:sz w:val="28"/>
           <w:szCs w:val="28"/>
         </w:rPr>
-        <w:t>Friedo Schmitt</w:t>
+        <w:t>; 427189</w:t>
       </w:r>
     </w:p>
     <w:p>
@@ -144,6 +140,15 @@
           <w:szCs w:val="28"/>
         </w:rPr>
         <w:t>Jost Kracht</w:t>
+      </w:r>
+      <w:r>
+        <w:rPr>
+          <w:b/>
+          <w:bCs/>
+          <w:sz w:val="28"/>
+          <w:szCs w:val="28"/>
+        </w:rPr>
+        <w:t>; 426727</w:t>
       </w:r>
     </w:p>
     <w:p>
@@ -214,30 +219,12 @@
         <w:t xml:space="preserve"> (</w:t>
       </w:r>
       <w:r>
-        <w:t xml:space="preserve">2014). Keine Panik vor Statistik! (5. Aufl.). </w:t>
-      </w:r>
-      <w:proofErr w:type="spellStart"/>
-      <w:r>
-        <w:t>SpringerSpektrum</w:t>
-      </w:r>
-      <w:proofErr w:type="spellEnd"/>
-    </w:p>
-    <w:p>
-      <w:proofErr w:type="spellStart"/>
-      <w:r>
-        <w:t>Aufname</w:t>
-      </w:r>
-      <w:proofErr w:type="spellEnd"/>
-      <w:r>
-        <w:t xml:space="preserve"> der Daten für R4 mit </w:t>
-      </w:r>
-      <w:proofErr w:type="spellStart"/>
-      <w:r>
-        <w:t>phyphox</w:t>
-      </w:r>
-      <w:proofErr w:type="spellEnd"/>
-      <w:r>
-        <w:t xml:space="preserve">: </w:t>
+        <w:t>2014). Keine Panik vor Statistik! (5. Aufl.). SpringerSpektrum</w:t>
+      </w:r>
+    </w:p>
+    <w:p>
+      <w:r>
+        <w:t xml:space="preserve">Aufname der Daten für R4 mit phyphox: </w:t>
       </w:r>
       <w:r>
         <w:t>https://phyphox.org/de/home-de/</w:t>
@@ -259,15 +246,7 @@
     </w:p>
     <w:p>
       <w:r>
-        <w:t xml:space="preserve">Für erstellte </w:t>
-      </w:r>
-      <w:proofErr w:type="spellStart"/>
-      <w:r>
-        <w:t>csv</w:t>
-      </w:r>
-      <w:proofErr w:type="spellEnd"/>
-      <w:r>
-        <w:t>-Dateien sind Verweise anhand der Dateinamen vorhanden, diese sowie alle anderen relevanten Dateien finden sich im Hauptordner zum jeweiligen Datensatz</w:t>
+        <w:t>Für erstellte csv-Dateien sind Verweise anhand der Dateinamen vorhanden, diese sowie alle anderen relevanten Dateien finden sich im Hauptordner zum jeweiligen Datensatz</w:t>
       </w:r>
       <w:r>
         <w:t xml:space="preserve"> (R1, R2, R3, R4)</w:t>
@@ -278,15 +257,7 @@
     </w:p>
     <w:p>
       <w:r>
-        <w:t xml:space="preserve">In den </w:t>
-      </w:r>
-      <w:proofErr w:type="spellStart"/>
-      <w:r>
-        <w:t>ignore</w:t>
-      </w:r>
-      <w:proofErr w:type="spellEnd"/>
-      <w:r>
-        <w:t>-Ordnern befinden sich Dateien, die für die Abgabe nicht relevant sind, aber im Zuge der Bearbeitung entstanden sind, bspw. Zwischenergebnisse oder die Konsolenausgaben der Programme.</w:t>
+        <w:t>In den ignore-Ordnern befinden sich Dateien, die für die Abgabe nicht relevant sind, aber im Zuge der Bearbeitung entstanden sind, bspw. Zwischenergebnisse oder die Konsolenausgaben der Programme.</w:t>
       </w:r>
     </w:p>
     <w:p>
@@ -309,15 +280,7 @@
     </w:p>
     <w:p>
       <w:r>
-        <w:t xml:space="preserve">Daten des Statistischen Bundesamts, veröffentlicht am 12. </w:t>
-      </w:r>
-      <w:proofErr w:type="spellStart"/>
-      <w:r>
-        <w:t>Semptember</w:t>
-      </w:r>
-      <w:proofErr w:type="spellEnd"/>
-      <w:r>
-        <w:t xml:space="preserve"> 2022</w:t>
+        <w:t>Daten des Statistischen Bundesamts, veröffentlicht am 12. Semptember 2022</w:t>
       </w:r>
     </w:p>
     <w:p>
@@ -332,15 +295,7 @@
     </w:p>
     <w:p>
       <w:r>
-        <w:t xml:space="preserve">Die Daten liegen im </w:t>
-      </w:r>
-      <w:proofErr w:type="spellStart"/>
-      <w:r>
-        <w:t>csv</w:t>
-      </w:r>
-      <w:proofErr w:type="spellEnd"/>
-      <w:r>
-        <w:t>-Format vor und befinden sich in einer Datei.</w:t>
+        <w:t>Die Daten liegen im csv-Format vor und befinden sich in einer Datei.</w:t>
       </w:r>
     </w:p>
     <w:p/>
@@ -392,15 +347,7 @@
     </w:p>
     <w:p>
       <w:r>
-        <w:t xml:space="preserve">Programmierung per </w:t>
-      </w:r>
-      <w:proofErr w:type="spellStart"/>
-      <w:r>
-        <w:t>PyCharm</w:t>
-      </w:r>
-      <w:proofErr w:type="spellEnd"/>
-      <w:r>
-        <w:t xml:space="preserve"> mit Python.</w:t>
+        <w:t>Programmierung per PyCharm mit Python.</w:t>
       </w:r>
     </w:p>
     <w:p>
@@ -410,62 +357,22 @@
     </w:p>
     <w:p>
       <w:r>
-        <w:t xml:space="preserve">    </w:t>
-      </w:r>
-      <w:proofErr w:type="spellStart"/>
-      <w:r>
-        <w:t>csv</w:t>
-      </w:r>
-      <w:proofErr w:type="spellEnd"/>
-      <w:r>
-        <w:t xml:space="preserve">; Einlesen der </w:t>
-      </w:r>
-      <w:proofErr w:type="spellStart"/>
-      <w:r>
-        <w:t>csv</w:t>
-      </w:r>
-      <w:proofErr w:type="spellEnd"/>
-      <w:r>
-        <w:t>-Dateien</w:t>
-      </w:r>
-    </w:p>
-    <w:p>
-      <w:r>
-        <w:t xml:space="preserve">    </w:t>
-      </w:r>
-      <w:proofErr w:type="spellStart"/>
-      <w:r>
-        <w:t>math</w:t>
-      </w:r>
-      <w:proofErr w:type="spellEnd"/>
-      <w:r>
-        <w:t>; Verschiedene mathematische Operatoren</w:t>
-      </w:r>
-    </w:p>
-    <w:p>
-      <w:r>
-        <w:t xml:space="preserve">    </w:t>
-      </w:r>
-      <w:proofErr w:type="spellStart"/>
-      <w:r>
-        <w:t>os</w:t>
-      </w:r>
-      <w:proofErr w:type="spellEnd"/>
-      <w:r>
-        <w:t>; Überprüfung ob angegebene Datei existiert</w:t>
-      </w:r>
-    </w:p>
-    <w:p>
-      <w:r>
-        <w:t xml:space="preserve">    </w:t>
-      </w:r>
-      <w:proofErr w:type="spellStart"/>
-      <w:r>
-        <w:t>matplotlib</w:t>
-      </w:r>
-      <w:proofErr w:type="spellEnd"/>
-      <w:r>
-        <w:t>; Erstellen von Boxplot, Scatterplot...</w:t>
+        <w:t xml:space="preserve">    csv; Einlesen der csv-Dateien</w:t>
+      </w:r>
+    </w:p>
+    <w:p>
+      <w:r>
+        <w:t xml:space="preserve">    math; Verschiedene mathematische Operatoren</w:t>
+      </w:r>
+    </w:p>
+    <w:p>
+      <w:r>
+        <w:t xml:space="preserve">    os; Überprüfung ob angegebene Datei existiert</w:t>
+      </w:r>
+    </w:p>
+    <w:p>
+      <w:r>
+        <w:t xml:space="preserve">    matplotlib; Erstellen von Boxplot, Scatterplot...</w:t>
       </w:r>
     </w:p>
     <w:p/>
@@ -1101,11 +1008,9 @@
     </w:p>
     <w:p/>
     <w:p>
-      <w:proofErr w:type="spellStart"/>
       <w:r>
         <w:t>Quartile</w:t>
       </w:r>
-      <w:proofErr w:type="spellEnd"/>
       <w:r>
         <w:t xml:space="preserve"> Jahr</w:t>
       </w:r>
@@ -1187,11 +1092,9 @@
     </w:p>
     <w:p/>
     <w:p>
-      <w:proofErr w:type="spellStart"/>
       <w:r>
         <w:t>Quartile</w:t>
       </w:r>
-      <w:proofErr w:type="spellEnd"/>
       <w:r>
         <w:t xml:space="preserve"> Exportquote</w:t>
       </w:r>
@@ -1359,15 +1262,7 @@
     </w:p>
     <w:p>
       <w:r>
-        <w:t xml:space="preserve">Daten des Statistischen Bundesamts, veröffentlicht am 12. </w:t>
-      </w:r>
-      <w:proofErr w:type="spellStart"/>
-      <w:r>
-        <w:t>Semptember</w:t>
-      </w:r>
-      <w:proofErr w:type="spellEnd"/>
-      <w:r>
-        <w:t xml:space="preserve"> 2022</w:t>
+        <w:t>Daten des Statistischen Bundesamts, veröffentlicht am 12. Semptember 2022</w:t>
       </w:r>
     </w:p>
     <w:p>
@@ -1382,28 +1277,12 @@
     </w:p>
     <w:p>
       <w:r>
-        <w:t xml:space="preserve">Fehlerhafte/ </w:t>
-      </w:r>
-      <w:proofErr w:type="spellStart"/>
-      <w:r>
-        <w:t>unvollstaendige</w:t>
-      </w:r>
-      <w:proofErr w:type="spellEnd"/>
-      <w:r>
-        <w:t xml:space="preserve"> Daten vorhanden</w:t>
-      </w:r>
-    </w:p>
-    <w:p>
-      <w:r>
-        <w:t xml:space="preserve">Die Daten liegen im </w:t>
-      </w:r>
-      <w:proofErr w:type="spellStart"/>
-      <w:r>
-        <w:t>csv</w:t>
-      </w:r>
-      <w:proofErr w:type="spellEnd"/>
-      <w:r>
-        <w:t>-Format vor und befinden sich in einer Datei.</w:t>
+        <w:t>Fehlerhafte/ unvollstaendige Daten vorhanden</w:t>
+      </w:r>
+    </w:p>
+    <w:p>
+      <w:r>
+        <w:t>Die Daten liegen im csv-Format vor und befinden sich in einer Datei.</w:t>
       </w:r>
     </w:p>
     <w:p/>
@@ -1492,15 +1371,7 @@
     </w:p>
     <w:p>
       <w:r>
-        <w:t xml:space="preserve">Programmierung per </w:t>
-      </w:r>
-      <w:proofErr w:type="spellStart"/>
-      <w:r>
-        <w:t>PyCharm</w:t>
-      </w:r>
-      <w:proofErr w:type="spellEnd"/>
-      <w:r>
-        <w:t xml:space="preserve"> mit Python.</w:t>
+        <w:t>Programmierung per PyCharm mit Python.</w:t>
       </w:r>
     </w:p>
     <w:p>
@@ -1510,62 +1381,22 @@
     </w:p>
     <w:p>
       <w:r>
-        <w:t xml:space="preserve">    </w:t>
-      </w:r>
-      <w:proofErr w:type="spellStart"/>
-      <w:r>
-        <w:t>csv</w:t>
-      </w:r>
-      <w:proofErr w:type="spellEnd"/>
-      <w:r>
-        <w:t xml:space="preserve">; Einlesen der </w:t>
-      </w:r>
-      <w:proofErr w:type="spellStart"/>
-      <w:r>
-        <w:t>csv</w:t>
-      </w:r>
-      <w:proofErr w:type="spellEnd"/>
-      <w:r>
-        <w:t>-Dateien</w:t>
-      </w:r>
-    </w:p>
-    <w:p>
-      <w:r>
-        <w:t xml:space="preserve">    </w:t>
-      </w:r>
-      <w:proofErr w:type="spellStart"/>
-      <w:r>
-        <w:t>math</w:t>
-      </w:r>
-      <w:proofErr w:type="spellEnd"/>
-      <w:r>
-        <w:t>; Verschiedene mathematische Operatoren</w:t>
-      </w:r>
-    </w:p>
-    <w:p>
-      <w:r>
-        <w:t xml:space="preserve">    </w:t>
-      </w:r>
-      <w:proofErr w:type="spellStart"/>
-      <w:r>
-        <w:t>os</w:t>
-      </w:r>
-      <w:proofErr w:type="spellEnd"/>
-      <w:r>
-        <w:t>; Überprüfung ob angegebene Datei existiert</w:t>
-      </w:r>
-    </w:p>
-    <w:p>
-      <w:r>
-        <w:t xml:space="preserve">    </w:t>
-      </w:r>
-      <w:proofErr w:type="spellStart"/>
-      <w:r>
-        <w:t>matplotlib</w:t>
-      </w:r>
-      <w:proofErr w:type="spellEnd"/>
-      <w:r>
-        <w:t>; Erstellen von Boxplot, Scatterplot...</w:t>
+        <w:t xml:space="preserve">    csv; Einlesen der csv-Dateien</w:t>
+      </w:r>
+    </w:p>
+    <w:p>
+      <w:r>
+        <w:t xml:space="preserve">    math; Verschiedene mathematische Operatoren</w:t>
+      </w:r>
+    </w:p>
+    <w:p>
+      <w:r>
+        <w:t xml:space="preserve">    os; Überprüfung ob angegebene Datei existiert</w:t>
+      </w:r>
+    </w:p>
+    <w:p>
+      <w:r>
+        <w:t xml:space="preserve">    matplotlib; Erstellen von Boxplot, Scatterplot...</w:t>
       </w:r>
     </w:p>
     <w:p/>
@@ -2049,13 +1880,8 @@
       </w:r>
     </w:p>
     <w:p>
-      <w:proofErr w:type="gramStart"/>
-      <w:r>
-        <w:t>Aufgrund des Offset</w:t>
-      </w:r>
-      <w:proofErr w:type="gramEnd"/>
-      <w:r>
-        <w:t xml:space="preserve"> ist das Balkendiagramm zwar nicht präzise, zeigt aber gut </w:t>
+      <w:r>
+        <w:t xml:space="preserve">Aufgrund des Offset ist das Balkendiagramm zwar nicht präzise, zeigt aber gut </w:t>
       </w:r>
       <w:r>
         <w:t>die „Daten-Glätte“</w:t>
@@ -2119,11 +1945,9 @@
       </w:r>
     </w:p>
     <w:p>
-      <w:proofErr w:type="spellStart"/>
       <w:r>
         <w:t>Quartile</w:t>
       </w:r>
-      <w:proofErr w:type="spellEnd"/>
       <w:r>
         <w:t xml:space="preserve"> Jahr</w:t>
       </w:r>
@@ -2205,11 +2029,9 @@
     </w:p>
     <w:p/>
     <w:p>
-      <w:proofErr w:type="spellStart"/>
       <w:r>
         <w:t>Quartile</w:t>
       </w:r>
-      <w:proofErr w:type="spellEnd"/>
       <w:r>
         <w:t xml:space="preserve"> Exportquote</w:t>
       </w:r>
@@ -2387,15 +2209,7 @@
     </w:p>
     <w:p>
       <w:r>
-        <w:t xml:space="preserve">Daten des Statistischen Bundesamts, veröffentlicht am 12. </w:t>
-      </w:r>
-      <w:proofErr w:type="spellStart"/>
-      <w:r>
-        <w:t>Semptember</w:t>
-      </w:r>
-      <w:proofErr w:type="spellEnd"/>
-      <w:r>
-        <w:t xml:space="preserve"> 2022</w:t>
+        <w:t>Daten des Statistischen Bundesamts, veröffentlicht am 12. Semptember 2022</w:t>
       </w:r>
     </w:p>
     <w:p>
@@ -2421,15 +2235,7 @@
     </w:p>
     <w:p>
       <w:r>
-        <w:t xml:space="preserve">Die Daten liegen im </w:t>
-      </w:r>
-      <w:proofErr w:type="spellStart"/>
-      <w:r>
-        <w:t>csv</w:t>
-      </w:r>
-      <w:proofErr w:type="spellEnd"/>
-      <w:r>
-        <w:t>-Format vor und befinden sich in zwei Dateien.</w:t>
+        <w:t>Die Daten liegen im csv-Format vor und befinden sich in zwei Dateien.</w:t>
       </w:r>
     </w:p>
     <w:p>
@@ -2559,15 +2365,7 @@
     </w:p>
     <w:p>
       <w:r>
-        <w:t xml:space="preserve">Programmierung per </w:t>
-      </w:r>
-      <w:proofErr w:type="spellStart"/>
-      <w:r>
-        <w:t>PyCharm</w:t>
-      </w:r>
-      <w:proofErr w:type="spellEnd"/>
-      <w:r>
-        <w:t xml:space="preserve"> mit Python.</w:t>
+        <w:t>Programmierung per PyCharm mit Python.</w:t>
       </w:r>
     </w:p>
     <w:p>
@@ -2577,84 +2375,28 @@
     </w:p>
     <w:p>
       <w:r>
-        <w:t xml:space="preserve">    </w:t>
-      </w:r>
-      <w:proofErr w:type="spellStart"/>
-      <w:r>
-        <w:t>csv</w:t>
-      </w:r>
-      <w:proofErr w:type="spellEnd"/>
-      <w:r>
-        <w:t xml:space="preserve">; Einlesen der </w:t>
-      </w:r>
-      <w:proofErr w:type="spellStart"/>
-      <w:r>
-        <w:t>csv</w:t>
-      </w:r>
-      <w:proofErr w:type="spellEnd"/>
-      <w:r>
-        <w:t>-Dateien</w:t>
-      </w:r>
-    </w:p>
-    <w:p>
-      <w:r>
-        <w:t xml:space="preserve">    </w:t>
-      </w:r>
-      <w:proofErr w:type="spellStart"/>
-      <w:r>
-        <w:t>math</w:t>
-      </w:r>
-      <w:proofErr w:type="spellEnd"/>
-      <w:r>
-        <w:t>; Verschiedene mathematische Operatoren</w:t>
-      </w:r>
-    </w:p>
-    <w:p>
-      <w:r>
-        <w:t xml:space="preserve">    </w:t>
-      </w:r>
-      <w:proofErr w:type="spellStart"/>
-      <w:r>
-        <w:t>os</w:t>
-      </w:r>
-      <w:proofErr w:type="spellEnd"/>
-      <w:r>
-        <w:t>; Überprüfung ob angegebene Datei existiert</w:t>
+        <w:t xml:space="preserve">    csv; Einlesen der csv-Dateien</w:t>
+      </w:r>
+    </w:p>
+    <w:p>
+      <w:r>
+        <w:t xml:space="preserve">    math; Verschiedene mathematische Operatoren</w:t>
+      </w:r>
+    </w:p>
+    <w:p>
+      <w:r>
+        <w:t xml:space="preserve">    os; Überprüfung ob angegebene Datei existiert</w:t>
       </w:r>
     </w:p>
     <w:p>
       <w:r>
         <w:lastRenderedPageBreak/>
-        <w:t xml:space="preserve">    </w:t>
-      </w:r>
-      <w:proofErr w:type="spellStart"/>
-      <w:r>
-        <w:t>matplotlib</w:t>
-      </w:r>
-      <w:proofErr w:type="spellEnd"/>
-      <w:r>
-        <w:t xml:space="preserve">; Erstellen von Boxplot, Scatterplot, </w:t>
-      </w:r>
-      <w:proofErr w:type="spellStart"/>
-      <w:r>
-        <w:t>Curvefitting</w:t>
-      </w:r>
-      <w:proofErr w:type="spellEnd"/>
-      <w:r>
-        <w:t>...</w:t>
-      </w:r>
-    </w:p>
-    <w:p>
-      <w:r>
-        <w:t xml:space="preserve">    </w:t>
-      </w:r>
-      <w:proofErr w:type="spellStart"/>
-      <w:r>
-        <w:t>numpy</w:t>
-      </w:r>
-      <w:proofErr w:type="spellEnd"/>
-      <w:r>
-        <w:t>; Allgemeine Berechnungen</w:t>
+        <w:t xml:space="preserve">    matplotlib; Erstellen von Boxplot, Scatterplot, Curvefitting...</w:t>
+      </w:r>
+    </w:p>
+    <w:p>
+      <w:r>
+        <w:t xml:space="preserve">    numpy; Allgemeine Berechnungen</w:t>
       </w:r>
     </w:p>
     <w:p/>
@@ -3194,11 +2936,9 @@
       </w:r>
     </w:p>
     <w:p>
-      <w:proofErr w:type="spellStart"/>
       <w:r>
         <w:t>Quartile</w:t>
       </w:r>
-      <w:proofErr w:type="spellEnd"/>
       <w:r>
         <w:t xml:space="preserve"> Jahr</w:t>
       </w:r>
@@ -3280,11 +3020,9 @@
     </w:p>
     <w:p/>
     <w:p>
-      <w:proofErr w:type="spellStart"/>
       <w:r>
         <w:t>Quartile</w:t>
       </w:r>
-      <w:proofErr w:type="spellEnd"/>
       <w:r>
         <w:t xml:space="preserve"> Exportquote</w:t>
       </w:r>
@@ -3539,15 +3277,7 @@
     </w:p>
     <w:p>
       <w:r>
-        <w:t xml:space="preserve">Programmierung per </w:t>
-      </w:r>
-      <w:proofErr w:type="spellStart"/>
-      <w:r>
-        <w:t>PyCharm</w:t>
-      </w:r>
-      <w:proofErr w:type="spellEnd"/>
-      <w:r>
-        <w:t xml:space="preserve"> mit Python.</w:t>
+        <w:t>Programmierung per PyCharm mit Python.</w:t>
       </w:r>
     </w:p>
     <w:p>
@@ -3557,75 +3287,27 @@
     </w:p>
     <w:p>
       <w:r>
-        <w:t xml:space="preserve">    </w:t>
-      </w:r>
-      <w:proofErr w:type="spellStart"/>
-      <w:r>
-        <w:t>csv</w:t>
-      </w:r>
-      <w:proofErr w:type="spellEnd"/>
-      <w:r>
-        <w:t xml:space="preserve">; Einlesen der </w:t>
-      </w:r>
-      <w:proofErr w:type="spellStart"/>
-      <w:r>
-        <w:t>csv</w:t>
-      </w:r>
-      <w:proofErr w:type="spellEnd"/>
-      <w:r>
-        <w:t>-Dateien</w:t>
-      </w:r>
-    </w:p>
-    <w:p>
-      <w:r>
-        <w:t xml:space="preserve">    </w:t>
-      </w:r>
-      <w:proofErr w:type="spellStart"/>
-      <w:r>
-        <w:t>math</w:t>
-      </w:r>
-      <w:proofErr w:type="spellEnd"/>
-      <w:r>
-        <w:t>; Verschiedene mathematische Operatoren</w:t>
-      </w:r>
-    </w:p>
-    <w:p>
-      <w:r>
-        <w:t xml:space="preserve">    </w:t>
-      </w:r>
-      <w:proofErr w:type="spellStart"/>
-      <w:r>
-        <w:t>os</w:t>
-      </w:r>
-      <w:proofErr w:type="spellEnd"/>
-      <w:r>
-        <w:t>; Überprüfung ob angegebene Datei existiert</w:t>
-      </w:r>
-    </w:p>
-    <w:p>
-      <w:r>
-        <w:t xml:space="preserve">    </w:t>
-      </w:r>
-      <w:proofErr w:type="spellStart"/>
-      <w:r>
-        <w:t>matplotlib</w:t>
-      </w:r>
-      <w:proofErr w:type="spellEnd"/>
-      <w:r>
-        <w:t>; Erstellen von Boxplot</w:t>
-      </w:r>
-    </w:p>
-    <w:p>
-      <w:r>
-        <w:t xml:space="preserve">    </w:t>
-      </w:r>
-      <w:proofErr w:type="spellStart"/>
-      <w:r>
-        <w:t>scipy</w:t>
-      </w:r>
-      <w:proofErr w:type="spellEnd"/>
-      <w:r>
-        <w:t>; Berechnung des Modus</w:t>
+        <w:t xml:space="preserve">    csv; Einlesen der csv-Dateien</w:t>
+      </w:r>
+    </w:p>
+    <w:p>
+      <w:r>
+        <w:t xml:space="preserve">    math; Verschiedene mathematische Operatoren</w:t>
+      </w:r>
+    </w:p>
+    <w:p>
+      <w:r>
+        <w:t xml:space="preserve">    os; Überprüfung ob angegebene Datei existiert</w:t>
+      </w:r>
+    </w:p>
+    <w:p>
+      <w:r>
+        <w:t xml:space="preserve">    matplotlib; Erstellen von Boxplot</w:t>
+      </w:r>
+    </w:p>
+    <w:p>
+      <w:r>
+        <w:t xml:space="preserve">    scipy; Berechnung des Modus</w:t>
       </w:r>
     </w:p>
     <w:p/>
@@ -3859,15 +3541,7 @@
         <w:t xml:space="preserve">aufgezeichnet bzw. generiert mit </w:t>
       </w:r>
       <w:r>
-        <w:t xml:space="preserve">der </w:t>
-      </w:r>
-      <w:proofErr w:type="spellStart"/>
-      <w:r>
-        <w:t>Phyphox</w:t>
-      </w:r>
-      <w:proofErr w:type="spellEnd"/>
-      <w:r>
-        <w:t>-App</w:t>
+        <w:t>der Phyphox-App</w:t>
       </w:r>
       <w:r>
         <w:t>.</w:t>

</xml_diff>